<commit_message>
Add rate limiting middleware - partial implementation (limits ~30-40 req/min, needs refinement)
</commit_message>
<xml_diff>
--- a/Docs/Breaking down of Facti.ai KYC Models.docx
+++ b/Docs/Breaking down of Facti.ai KYC Models.docx
@@ -5,7 +5,7 @@
     <w:p>
       <w:r>
         <w:pict w14:anchorId="75026CA8">
-          <v:rect id="_x0000_i1097" style="width:0;height:1.5pt" o:hralign="center" o:hrstd="t" o:hr="t" fillcolor="#a0a0a0" stroked="f"/>
+          <v:rect id="_x0000_i1025" style="width:0;height:1.5pt" o:hralign="center" o:hrstd="t" o:hr="t" fillcolor="#a0a0a0" stroked="f"/>
         </w:pict>
       </w:r>
     </w:p>
@@ -25,7 +25,7 @@
     <w:p>
       <w:r>
         <w:pict w14:anchorId="790F4E8E">
-          <v:rect id="_x0000_i1098" style="width:0;height:1.5pt" o:hralign="center" o:hrstd="t" o:hr="t" fillcolor="#a0a0a0" stroked="f"/>
+          <v:rect id="_x0000_i1026" style="width:0;height:1.5pt" o:hralign="center" o:hrstd="t" o:hr="t" fillcolor="#a0a0a0" stroked="f"/>
         </w:pict>
       </w:r>
     </w:p>
@@ -369,6 +369,8 @@
     <w:p>
       <w:pPr>
         <w:rPr>
+          <w:b/>
+          <w:bCs/>
           <w:lang w:val="en-US"/>
         </w:rPr>
       </w:pPr>
@@ -380,11 +382,642 @@
         </w:rPr>
         <w:t>TOTAL MODEL SIZE: ~300 MB for all 4 models combined</w:t>
       </w:r>
+      <w:r>
+        <w:rPr>
+          <w:b/>
+          <w:bCs/>
+          <w:lang w:val="en-US"/>
+        </w:rPr>
+        <w:br/>
+      </w:r>
+    </w:p>
+    <w:p>
+      <w:pPr>
+        <w:rPr>
+          <w:b/>
+          <w:bCs/>
+          <w:lang w:val="en-US"/>
+        </w:rPr>
+      </w:pPr>
+    </w:p>
+    <w:p>
+      <w:pPr>
+        <w:rPr>
+          <w:b/>
+          <w:bCs/>
+          <w:lang w:val="en-US"/>
+        </w:rPr>
+      </w:pPr>
+    </w:p>
+    <w:p>
+      <w:pPr>
+        <w:rPr>
+          <w:b/>
+          <w:bCs/>
+          <w:lang w:val="en-US"/>
+        </w:rPr>
+      </w:pPr>
+    </w:p>
+    <w:p>
+      <w:pPr>
+        <w:rPr>
+          <w:b/>
+          <w:bCs/>
+          <w:lang w:val="en-US"/>
+        </w:rPr>
+      </w:pPr>
+    </w:p>
+    <w:p>
+      <w:pPr>
+        <w:rPr>
+          <w:b/>
+          <w:bCs/>
+          <w:lang w:val="en-US"/>
+        </w:rPr>
+      </w:pPr>
+    </w:p>
+    <w:p>
+      <w:pPr>
+        <w:rPr>
+          <w:b/>
+          <w:bCs/>
+          <w:lang w:val="en-US"/>
+        </w:rPr>
+      </w:pPr>
+      <w:r>
+        <w:rPr>
+          <w:b/>
+          <w:bCs/>
+          <w:lang w:val="en-US"/>
+        </w:rPr>
+        <w:lastRenderedPageBreak/>
+        <w:br/>
+      </w:r>
+      <w:r>
+        <w:rPr>
+          <w:b/>
+          <w:bCs/>
+          <w:lang w:val="en-US"/>
+        </w:rPr>
+        <w:t>SUMMARY TABLE:</w:t>
+      </w:r>
+    </w:p>
+    <w:tbl>
+      <w:tblPr>
+        <w:tblW w:w="0" w:type="auto"/>
+        <w:tblCellSpacing w:w="15" w:type="dxa"/>
+        <w:tblBorders>
+          <w:top w:val="single" w:sz="4" w:space="0" w:color="auto"/>
+          <w:left w:val="single" w:sz="4" w:space="0" w:color="auto"/>
+          <w:bottom w:val="single" w:sz="4" w:space="0" w:color="auto"/>
+          <w:right w:val="single" w:sz="4" w:space="0" w:color="auto"/>
+          <w:insideH w:val="single" w:sz="4" w:space="0" w:color="auto"/>
+          <w:insideV w:val="single" w:sz="4" w:space="0" w:color="auto"/>
+        </w:tblBorders>
+        <w:tblCellMar>
+          <w:top w:w="15" w:type="dxa"/>
+          <w:left w:w="15" w:type="dxa"/>
+          <w:bottom w:w="15" w:type="dxa"/>
+          <w:right w:w="15" w:type="dxa"/>
+        </w:tblCellMar>
+        <w:tblLook w:val="04A0" w:firstRow="1" w:lastRow="0" w:firstColumn="1" w:lastColumn="0" w:noHBand="0" w:noVBand="1"/>
+      </w:tblPr>
+      <w:tblGrid>
+        <w:gridCol w:w="1391"/>
+        <w:gridCol w:w="1679"/>
+        <w:gridCol w:w="1609"/>
+        <w:gridCol w:w="1815"/>
+        <w:gridCol w:w="593"/>
+        <w:gridCol w:w="1246"/>
+      </w:tblGrid>
+      <w:tr>
+        <w:trPr>
+          <w:tblHeader/>
+          <w:tblCellSpacing w:w="15" w:type="dxa"/>
+        </w:trPr>
+        <w:tc>
+          <w:tcPr>
+            <w:tcW w:w="0" w:type="auto"/>
+            <w:vAlign w:val="center"/>
+            <w:hideMark/>
+          </w:tcPr>
+          <w:p>
+            <w:pPr>
+              <w:rPr>
+                <w:b/>
+                <w:bCs/>
+              </w:rPr>
+            </w:pPr>
+            <w:r>
+              <w:rPr>
+                <w:b/>
+                <w:bCs/>
+              </w:rPr>
+              <w:t>Component</w:t>
+            </w:r>
+          </w:p>
+        </w:tc>
+        <w:tc>
+          <w:tcPr>
+            <w:tcW w:w="0" w:type="auto"/>
+            <w:vAlign w:val="center"/>
+            <w:hideMark/>
+          </w:tcPr>
+          <w:p>
+            <w:pPr>
+              <w:rPr>
+                <w:b/>
+                <w:bCs/>
+              </w:rPr>
+            </w:pPr>
+            <w:r>
+              <w:rPr>
+                <w:b/>
+                <w:bCs/>
+              </w:rPr>
+              <w:t>Current Status</w:t>
+            </w:r>
+          </w:p>
+        </w:tc>
+        <w:tc>
+          <w:tcPr>
+            <w:tcW w:w="0" w:type="auto"/>
+            <w:vAlign w:val="center"/>
+            <w:hideMark/>
+          </w:tcPr>
+          <w:p>
+            <w:pPr>
+              <w:rPr>
+                <w:b/>
+                <w:bCs/>
+              </w:rPr>
+            </w:pPr>
+            <w:r>
+              <w:rPr>
+                <w:b/>
+                <w:bCs/>
+              </w:rPr>
+              <w:t>ML Model?</w:t>
+            </w:r>
+          </w:p>
+        </w:tc>
+        <w:tc>
+          <w:tcPr>
+            <w:tcW w:w="0" w:type="auto"/>
+            <w:vAlign w:val="center"/>
+            <w:hideMark/>
+          </w:tcPr>
+          <w:p>
+            <w:pPr>
+              <w:rPr>
+                <w:b/>
+                <w:bCs/>
+              </w:rPr>
+            </w:pPr>
+            <w:r>
+              <w:rPr>
+                <w:b/>
+                <w:bCs/>
+              </w:rPr>
+              <w:t>Needs Training?</w:t>
+            </w:r>
+          </w:p>
+        </w:tc>
+        <w:tc>
+          <w:tcPr>
+            <w:tcW w:w="0" w:type="auto"/>
+            <w:vAlign w:val="center"/>
+            <w:hideMark/>
+          </w:tcPr>
+          <w:p>
+            <w:pPr>
+              <w:rPr>
+                <w:b/>
+                <w:bCs/>
+              </w:rPr>
+            </w:pPr>
+            <w:r>
+              <w:rPr>
+                <w:b/>
+                <w:bCs/>
+              </w:rPr>
+              <w:t>Cost</w:t>
+            </w:r>
+          </w:p>
+        </w:tc>
+        <w:tc>
+          <w:tcPr>
+            <w:tcW w:w="0" w:type="auto"/>
+            <w:vAlign w:val="center"/>
+            <w:hideMark/>
+          </w:tcPr>
+          <w:p>
+            <w:pPr>
+              <w:rPr>
+                <w:b/>
+                <w:bCs/>
+              </w:rPr>
+            </w:pPr>
+            <w:r>
+              <w:rPr>
+                <w:b/>
+                <w:bCs/>
+              </w:rPr>
+              <w:t>Accuracy</w:t>
+            </w:r>
+          </w:p>
+        </w:tc>
+      </w:tr>
+      <w:tr>
+        <w:trPr>
+          <w:tblCellSpacing w:w="15" w:type="dxa"/>
+        </w:trPr>
+        <w:tc>
+          <w:tcPr>
+            <w:tcW w:w="0" w:type="auto"/>
+            <w:vAlign w:val="center"/>
+            <w:hideMark/>
+          </w:tcPr>
+          <w:p>
+            <w:r>
+              <w:rPr>
+                <w:b/>
+                <w:bCs/>
+              </w:rPr>
+              <w:t>Document</w:t>
+            </w:r>
+          </w:p>
+        </w:tc>
+        <w:tc>
+          <w:tcPr>
+            <w:tcW w:w="0" w:type="auto"/>
+            <w:vAlign w:val="center"/>
+            <w:hideMark/>
+          </w:tcPr>
+          <w:p>
+            <w:r>
+              <w:t>Basic checks</w:t>
+            </w:r>
+          </w:p>
+        </w:tc>
+        <w:tc>
+          <w:tcPr>
+            <w:tcW w:w="0" w:type="auto"/>
+            <w:vAlign w:val="center"/>
+            <w:hideMark/>
+          </w:tcPr>
+          <w:p>
+            <w:r>
+              <w:rPr>
+                <w:rFonts w:ascii="Segoe UI Emoji" w:hAnsi="Segoe UI Emoji" w:cs="Segoe UI Emoji"/>
+              </w:rPr>
+              <w:t>❌</w:t>
+            </w:r>
+            <w:r>
+              <w:t xml:space="preserve"> No</w:t>
+            </w:r>
+          </w:p>
+        </w:tc>
+        <w:tc>
+          <w:tcPr>
+            <w:tcW w:w="0" w:type="auto"/>
+            <w:vAlign w:val="center"/>
+            <w:hideMark/>
+          </w:tcPr>
+          <w:p>
+            <w:r>
+              <w:rPr>
+                <w:rFonts w:ascii="Segoe UI Emoji" w:hAnsi="Segoe UI Emoji" w:cs="Segoe UI Emoji"/>
+              </w:rPr>
+              <w:t>✅</w:t>
+            </w:r>
+            <w:r>
+              <w:t xml:space="preserve"> YES</w:t>
+            </w:r>
+          </w:p>
+        </w:tc>
+        <w:tc>
+          <w:tcPr>
+            <w:tcW w:w="0" w:type="auto"/>
+            <w:vAlign w:val="center"/>
+            <w:hideMark/>
+          </w:tcPr>
+          <w:p>
+            <w:r>
+              <w:t>$27</w:t>
+            </w:r>
+          </w:p>
+        </w:tc>
+        <w:tc>
+          <w:tcPr>
+            <w:tcW w:w="0" w:type="auto"/>
+            <w:vAlign w:val="center"/>
+            <w:hideMark/>
+          </w:tcPr>
+          <w:p>
+            <w:r>
+              <w:t>60% → 95%</w:t>
+            </w:r>
+          </w:p>
+        </w:tc>
+      </w:tr>
+      <w:tr>
+        <w:trPr>
+          <w:tblCellSpacing w:w="15" w:type="dxa"/>
+        </w:trPr>
+        <w:tc>
+          <w:tcPr>
+            <w:tcW w:w="0" w:type="auto"/>
+            <w:vAlign w:val="center"/>
+            <w:hideMark/>
+          </w:tcPr>
+          <w:p>
+            <w:r>
+              <w:rPr>
+                <w:b/>
+                <w:bCs/>
+              </w:rPr>
+              <w:t>Face Match</w:t>
+            </w:r>
+          </w:p>
+        </w:tc>
+        <w:tc>
+          <w:tcPr>
+            <w:tcW w:w="0" w:type="auto"/>
+            <w:vAlign w:val="center"/>
+            <w:hideMark/>
+          </w:tcPr>
+          <w:p>
+            <w:r>
+              <w:t>DeepFace</w:t>
+            </w:r>
+          </w:p>
+        </w:tc>
+        <w:tc>
+          <w:tcPr>
+            <w:tcW w:w="0" w:type="auto"/>
+            <w:vAlign w:val="center"/>
+            <w:hideMark/>
+          </w:tcPr>
+          <w:p>
+            <w:r>
+              <w:rPr>
+                <w:rFonts w:ascii="Segoe UI Emoji" w:hAnsi="Segoe UI Emoji" w:cs="Segoe UI Emoji"/>
+              </w:rPr>
+              <w:t>✅</w:t>
+            </w:r>
+            <w:r>
+              <w:t xml:space="preserve"> Pre-trained</w:t>
+            </w:r>
+          </w:p>
+        </w:tc>
+        <w:tc>
+          <w:tcPr>
+            <w:tcW w:w="0" w:type="auto"/>
+            <w:vAlign w:val="center"/>
+            <w:hideMark/>
+          </w:tcPr>
+          <w:p>
+            <w:r>
+              <w:rPr>
+                <w:rFonts w:ascii="Segoe UI Emoji" w:hAnsi="Segoe UI Emoji" w:cs="Segoe UI Emoji"/>
+              </w:rPr>
+              <w:t>❌</w:t>
+            </w:r>
+            <w:r>
+              <w:t xml:space="preserve"> NO</w:t>
+            </w:r>
+          </w:p>
+        </w:tc>
+        <w:tc>
+          <w:tcPr>
+            <w:tcW w:w="0" w:type="auto"/>
+            <w:vAlign w:val="center"/>
+            <w:hideMark/>
+          </w:tcPr>
+          <w:p>
+            <w:r>
+              <w:t>$0</w:t>
+            </w:r>
+          </w:p>
+        </w:tc>
+        <w:tc>
+          <w:tcPr>
+            <w:tcW w:w="0" w:type="auto"/>
+            <w:vAlign w:val="center"/>
+            <w:hideMark/>
+          </w:tcPr>
+          <w:p>
+            <w:r>
+              <w:t xml:space="preserve">96% </w:t>
+            </w:r>
+            <w:r>
+              <w:rPr>
+                <w:rFonts w:ascii="Segoe UI Emoji" w:hAnsi="Segoe UI Emoji" w:cs="Segoe UI Emoji"/>
+              </w:rPr>
+              <w:t>✅</w:t>
+            </w:r>
+          </w:p>
+        </w:tc>
+      </w:tr>
+      <w:tr>
+        <w:trPr>
+          <w:tblCellSpacing w:w="15" w:type="dxa"/>
+        </w:trPr>
+        <w:tc>
+          <w:tcPr>
+            <w:tcW w:w="0" w:type="auto"/>
+            <w:vAlign w:val="center"/>
+            <w:hideMark/>
+          </w:tcPr>
+          <w:p>
+            <w:r>
+              <w:rPr>
+                <w:b/>
+                <w:bCs/>
+              </w:rPr>
+              <w:t>Liveness</w:t>
+            </w:r>
+          </w:p>
+        </w:tc>
+        <w:tc>
+          <w:tcPr>
+            <w:tcW w:w="0" w:type="auto"/>
+            <w:vAlign w:val="center"/>
+            <w:hideMark/>
+          </w:tcPr>
+          <w:p>
+            <w:r>
+              <w:t>Heuristics</w:t>
+            </w:r>
+          </w:p>
+        </w:tc>
+        <w:tc>
+          <w:tcPr>
+            <w:tcW w:w="0" w:type="auto"/>
+            <w:vAlign w:val="center"/>
+            <w:hideMark/>
+          </w:tcPr>
+          <w:p>
+            <w:r>
+              <w:rPr>
+                <w:rFonts w:ascii="Segoe UI Emoji" w:hAnsi="Segoe UI Emoji" w:cs="Segoe UI Emoji"/>
+              </w:rPr>
+              <w:t>❌</w:t>
+            </w:r>
+            <w:r>
+              <w:t xml:space="preserve"> No</w:t>
+            </w:r>
+          </w:p>
+        </w:tc>
+        <w:tc>
+          <w:tcPr>
+            <w:tcW w:w="0" w:type="auto"/>
+            <w:vAlign w:val="center"/>
+            <w:hideMark/>
+          </w:tcPr>
+          <w:p>
+            <w:r>
+              <w:rPr>
+                <w:rFonts w:ascii="Segoe UI Emoji" w:hAnsi="Segoe UI Emoji" w:cs="Segoe UI Emoji"/>
+              </w:rPr>
+              <w:t>✅</w:t>
+            </w:r>
+            <w:r>
+              <w:t xml:space="preserve"> YES</w:t>
+            </w:r>
+          </w:p>
+        </w:tc>
+        <w:tc>
+          <w:tcPr>
+            <w:tcW w:w="0" w:type="auto"/>
+            <w:vAlign w:val="center"/>
+            <w:hideMark/>
+          </w:tcPr>
+          <w:p>
+            <w:r>
+              <w:t>$54</w:t>
+            </w:r>
+          </w:p>
+        </w:tc>
+        <w:tc>
+          <w:tcPr>
+            <w:tcW w:w="0" w:type="auto"/>
+            <w:vAlign w:val="center"/>
+            <w:hideMark/>
+          </w:tcPr>
+          <w:p>
+            <w:r>
+              <w:t>70% → 99%</w:t>
+            </w:r>
+          </w:p>
+        </w:tc>
+      </w:tr>
+      <w:tr>
+        <w:trPr>
+          <w:tblCellSpacing w:w="15" w:type="dxa"/>
+        </w:trPr>
+        <w:tc>
+          <w:tcPr>
+            <w:tcW w:w="0" w:type="auto"/>
+            <w:vAlign w:val="center"/>
+            <w:hideMark/>
+          </w:tcPr>
+          <w:p>
+            <w:r>
+              <w:rPr>
+                <w:b/>
+                <w:bCs/>
+              </w:rPr>
+              <w:t>Fraud</w:t>
+            </w:r>
+          </w:p>
+        </w:tc>
+        <w:tc>
+          <w:tcPr>
+            <w:tcW w:w="0" w:type="auto"/>
+            <w:vAlign w:val="center"/>
+            <w:hideMark/>
+          </w:tcPr>
+          <w:p>
+            <w:r>
+              <w:t>Rule-based</w:t>
+            </w:r>
+          </w:p>
+        </w:tc>
+        <w:tc>
+          <w:tcPr>
+            <w:tcW w:w="0" w:type="auto"/>
+            <w:vAlign w:val="center"/>
+            <w:hideMark/>
+          </w:tcPr>
+          <w:p>
+            <w:r>
+              <w:rPr>
+                <w:rFonts w:ascii="Segoe UI Emoji" w:hAnsi="Segoe UI Emoji" w:cs="Segoe UI Emoji"/>
+              </w:rPr>
+              <w:t>❌</w:t>
+            </w:r>
+            <w:r>
+              <w:t xml:space="preserve"> No</w:t>
+            </w:r>
+          </w:p>
+        </w:tc>
+        <w:tc>
+          <w:tcPr>
+            <w:tcW w:w="0" w:type="auto"/>
+            <w:vAlign w:val="center"/>
+            <w:hideMark/>
+          </w:tcPr>
+          <w:p>
+            <w:r>
+              <w:rPr>
+                <w:rFonts w:ascii="Segoe UI Emoji" w:hAnsi="Segoe UI Emoji" w:cs="Segoe UI Emoji"/>
+              </w:rPr>
+              <w:t>⚠️</w:t>
+            </w:r>
+            <w:r>
+              <w:t xml:space="preserve"> Optional</w:t>
+            </w:r>
+          </w:p>
+        </w:tc>
+        <w:tc>
+          <w:tcPr>
+            <w:tcW w:w="0" w:type="auto"/>
+            <w:vAlign w:val="center"/>
+            <w:hideMark/>
+          </w:tcPr>
+          <w:p>
+            <w:r>
+              <w:t>$0</w:t>
+            </w:r>
+          </w:p>
+        </w:tc>
+        <w:tc>
+          <w:tcPr>
+            <w:tcW w:w="0" w:type="auto"/>
+            <w:vAlign w:val="center"/>
+            <w:hideMark/>
+          </w:tcPr>
+          <w:p>
+            <w:r>
+              <w:t>80% → 90%</w:t>
+            </w:r>
+          </w:p>
+        </w:tc>
+      </w:tr>
+    </w:tbl>
+    <w:p>
+      <w:pPr>
+        <w:rPr>
+          <w:lang w:val="en-US"/>
+        </w:rPr>
+      </w:pPr>
     </w:p>
     <w:p>
       <w:r>
         <w:pict w14:anchorId="5B45A295">
-          <v:rect id="_x0000_i1099" style="width:0;height:1.5pt" o:hralign="center" o:hrstd="t" o:hr="t" fillcolor="#a0a0a0" stroked="f"/>
+          <v:rect id="_x0000_i1027" style="width:0;height:1.5pt" o:hralign="center" o:hrstd="t" o:hr="t" fillcolor="#a0a0a0" stroked="f"/>
         </w:pict>
       </w:r>
     </w:p>
@@ -492,7 +1125,6 @@
           <w:b/>
           <w:bCs/>
         </w:rPr>
-        <w:lastRenderedPageBreak/>
         <w:t>Cost:</w:t>
       </w:r>
       <w:r>
@@ -700,6 +1332,7 @@
         <w:rPr>
           <w:lang w:val="en-US"/>
         </w:rPr>
+        <w:lastRenderedPageBreak/>
         <w:t>Storage: 30 GB (temporary, during training only)</w:t>
       </w:r>
     </w:p>
@@ -728,7 +1361,7 @@
     <w:p>
       <w:r>
         <w:pict w14:anchorId="197B17DB">
-          <v:rect id="_x0000_i1100" style="width:0;height:1.5pt" o:hralign="center" o:hrstd="t" o:hr="t" fillcolor="#a0a0a0" stroked="f"/>
+          <v:rect id="_x0000_i1028" style="width:0;height:1.5pt" o:hralign="center" o:hrstd="t" o:hr="t" fillcolor="#a0a0a0" stroked="f"/>
         </w:pict>
       </w:r>
     </w:p>
@@ -887,164 +1520,164 @@
         <w:rPr>
           <w:lang w:val="en-US"/>
         </w:rPr>
+        <w:t>- Total: ~300ms per KYC verification</w:t>
+      </w:r>
+    </w:p>
+    <w:p>
+      <w:pPr>
+        <w:rPr>
+          <w:lang w:val="en-US"/>
+        </w:rPr>
+      </w:pPr>
+      <w:r>
+        <w:rPr>
+          <w:lang w:val="en-US"/>
+        </w:rPr>
+        <w:t>- Capacity: 200 verifications/hour</w:t>
+      </w:r>
+    </w:p>
+    <w:p>
+      <w:pPr>
+        <w:rPr>
+          <w:lang w:val="en-US"/>
+        </w:rPr>
+      </w:pPr>
+      <w:r>
+        <w:rPr>
+          <w:lang w:val="en-US"/>
+        </w:rPr>
+        <w:t>- Good for: First 1,000 customers</w:t>
+      </w:r>
+    </w:p>
+    <w:p>
+      <w:pPr>
+        <w:rPr>
+          <w:lang w:val="en-US"/>
+        </w:rPr>
+      </w:pPr>
+      <w:r>
+        <w:rPr>
+          <w:b/>
+          <w:bCs/>
+          <w:lang w:val="en-US"/>
+        </w:rPr>
+        <w:t>Option B: GPU (When you scale)</w:t>
+      </w:r>
+    </w:p>
+    <w:p>
+      <w:r>
+        <w:t>Server: Lambda Labs GPU ($100/mo)</w:t>
+      </w:r>
+    </w:p>
+    <w:p>
+      <w:pPr>
+        <w:rPr>
+          <w:lang w:val="en-US"/>
+        </w:rPr>
+      </w:pPr>
+      <w:r>
+        <w:rPr>
+          <w:lang w:val="en-US"/>
+        </w:rPr>
+        <w:t>- Face matching: 20ms</w:t>
+      </w:r>
+    </w:p>
+    <w:p>
+      <w:pPr>
+        <w:rPr>
+          <w:lang w:val="en-US"/>
+        </w:rPr>
+      </w:pPr>
+      <w:r>
+        <w:rPr>
+          <w:lang w:val="en-US"/>
+        </w:rPr>
+        <w:t>- Document check: 50ms</w:t>
+      </w:r>
+    </w:p>
+    <w:p>
+      <w:pPr>
+        <w:rPr>
+          <w:lang w:val="en-US"/>
+        </w:rPr>
+      </w:pPr>
+      <w:r>
+        <w:rPr>
+          <w:lang w:val="en-US"/>
+        </w:rPr>
+        <w:t>- Total: ~70ms per KYC verification</w:t>
+      </w:r>
+    </w:p>
+    <w:p>
+      <w:pPr>
+        <w:rPr>
+          <w:lang w:val="en-US"/>
+        </w:rPr>
+      </w:pPr>
+      <w:r>
+        <w:rPr>
+          <w:lang w:val="en-US"/>
+        </w:rPr>
+        <w:t>- Capacity: 3,000 verifications/hour</w:t>
+      </w:r>
+    </w:p>
+    <w:p>
+      <w:r>
+        <w:t>- Good for: 10,000+ customers</w:t>
+      </w:r>
+    </w:p>
+    <w:p>
+      <w:r>
+        <w:pict w14:anchorId="224EEB5A">
+          <v:rect id="_x0000_i1029" style="width:0;height:1.5pt" o:hralign="center" o:hrstd="t" o:hr="t" fillcolor="#a0a0a0" stroked="f"/>
+        </w:pict>
+      </w:r>
+    </w:p>
+    <w:p>
+      <w:pPr>
+        <w:rPr>
+          <w:b/>
+          <w:bCs/>
+          <w:lang w:val="en-US"/>
+        </w:rPr>
+      </w:pPr>
+      <w:r>
+        <w:rPr>
+          <w:b/>
+          <w:bCs/>
+          <w:lang w:val="en-US"/>
+        </w:rPr>
+        <w:t>3. HOW TO SCALE WITHOUT WRECKING YOUR WALLET?</w:t>
+      </w:r>
+    </w:p>
+    <w:p>
+      <w:pPr>
+        <w:rPr>
+          <w:b/>
+          <w:bCs/>
+          <w:lang w:val="en-US"/>
+        </w:rPr>
+      </w:pPr>
+      <w:r>
+        <w:rPr>
+          <w:b/>
+          <w:bCs/>
+          <w:lang w:val="en-US"/>
+        </w:rPr>
+        <w:t>Phase 1: MVP (Months 1-3) - $24/month</w:t>
+      </w:r>
+    </w:p>
+    <w:p>
+      <w:pPr>
+        <w:rPr>
+          <w:lang w:val="en-US"/>
+        </w:rPr>
+      </w:pPr>
+      <w:r>
+        <w:rPr>
+          <w:lang w:val="en-US"/>
+        </w:rPr>
         <w:lastRenderedPageBreak/>
-        <w:t>- Total: ~300ms per KYC verification</w:t>
-      </w:r>
-    </w:p>
-    <w:p>
-      <w:pPr>
-        <w:rPr>
-          <w:lang w:val="en-US"/>
-        </w:rPr>
-      </w:pPr>
-      <w:r>
-        <w:rPr>
-          <w:lang w:val="en-US"/>
-        </w:rPr>
-        <w:t>- Capacity: 200 verifications/hour</w:t>
-      </w:r>
-    </w:p>
-    <w:p>
-      <w:pPr>
-        <w:rPr>
-          <w:lang w:val="en-US"/>
-        </w:rPr>
-      </w:pPr>
-      <w:r>
-        <w:rPr>
-          <w:lang w:val="en-US"/>
-        </w:rPr>
-        <w:t>- Good for: First 1,000 customers</w:t>
-      </w:r>
-    </w:p>
-    <w:p>
-      <w:pPr>
-        <w:rPr>
-          <w:lang w:val="en-US"/>
-        </w:rPr>
-      </w:pPr>
-      <w:r>
-        <w:rPr>
-          <w:b/>
-          <w:bCs/>
-          <w:lang w:val="en-US"/>
-        </w:rPr>
-        <w:t>Option B: GPU (When you scale)</w:t>
-      </w:r>
-    </w:p>
-    <w:p>
-      <w:r>
-        <w:t>Server: Lambda Labs GPU ($100/mo)</w:t>
-      </w:r>
-    </w:p>
-    <w:p>
-      <w:pPr>
-        <w:rPr>
-          <w:lang w:val="en-US"/>
-        </w:rPr>
-      </w:pPr>
-      <w:r>
-        <w:rPr>
-          <w:lang w:val="en-US"/>
-        </w:rPr>
-        <w:t>- Face matching: 20ms</w:t>
-      </w:r>
-    </w:p>
-    <w:p>
-      <w:pPr>
-        <w:rPr>
-          <w:lang w:val="en-US"/>
-        </w:rPr>
-      </w:pPr>
-      <w:r>
-        <w:rPr>
-          <w:lang w:val="en-US"/>
-        </w:rPr>
-        <w:t>- Document check: 50ms</w:t>
-      </w:r>
-    </w:p>
-    <w:p>
-      <w:pPr>
-        <w:rPr>
-          <w:lang w:val="en-US"/>
-        </w:rPr>
-      </w:pPr>
-      <w:r>
-        <w:rPr>
-          <w:lang w:val="en-US"/>
-        </w:rPr>
-        <w:t>- Total: ~70ms per KYC verification</w:t>
-      </w:r>
-    </w:p>
-    <w:p>
-      <w:pPr>
-        <w:rPr>
-          <w:lang w:val="en-US"/>
-        </w:rPr>
-      </w:pPr>
-      <w:r>
-        <w:rPr>
-          <w:lang w:val="en-US"/>
-        </w:rPr>
-        <w:t>- Capacity: 3,000 verifications/hour</w:t>
-      </w:r>
-    </w:p>
-    <w:p>
-      <w:r>
-        <w:t>- Good for: 10,000+ customers</w:t>
-      </w:r>
-    </w:p>
-    <w:p>
-      <w:r>
-        <w:pict w14:anchorId="224EEB5A">
-          <v:rect id="_x0000_i1101" style="width:0;height:1.5pt" o:hralign="center" o:hrstd="t" o:hr="t" fillcolor="#a0a0a0" stroked="f"/>
-        </w:pict>
-      </w:r>
-    </w:p>
-    <w:p>
-      <w:pPr>
-        <w:rPr>
-          <w:b/>
-          <w:bCs/>
-          <w:lang w:val="en-US"/>
-        </w:rPr>
-      </w:pPr>
-      <w:r>
-        <w:rPr>
-          <w:b/>
-          <w:bCs/>
-          <w:lang w:val="en-US"/>
-        </w:rPr>
-        <w:t>3. HOW TO SCALE WITHOUT WRECKING YOUR WALLET?</w:t>
-      </w:r>
-    </w:p>
-    <w:p>
-      <w:pPr>
-        <w:rPr>
-          <w:b/>
-          <w:bCs/>
-          <w:lang w:val="en-US"/>
-        </w:rPr>
-      </w:pPr>
-      <w:r>
-        <w:rPr>
-          <w:b/>
-          <w:bCs/>
-          <w:lang w:val="en-US"/>
-        </w:rPr>
-        <w:t>Phase 1: MVP (Months 1-3) - $24/month</w:t>
-      </w:r>
-    </w:p>
-    <w:p>
-      <w:pPr>
-        <w:rPr>
-          <w:lang w:val="en-US"/>
-        </w:rPr>
-      </w:pPr>
-      <w:r>
-        <w:rPr>
-          <w:lang w:val="en-US"/>
-        </w:rPr>
         <w:t>Infrastructure:</w:t>
       </w:r>
     </w:p>
@@ -1284,212 +1917,212 @@
         <w:rPr>
           <w:lang w:val="en-US"/>
         </w:rPr>
+        <w:t>- Managed PostgreSQL: $15/</w:t>
+      </w:r>
+      <w:proofErr w:type="spellStart"/>
+      <w:r>
+        <w:rPr>
+          <w:lang w:val="en-US"/>
+        </w:rPr>
+        <w:t>mo</w:t>
+      </w:r>
+      <w:proofErr w:type="spellEnd"/>
+    </w:p>
+    <w:p>
+      <w:pPr>
+        <w:rPr>
+          <w:lang w:val="en-US"/>
+        </w:rPr>
+      </w:pPr>
+      <w:r>
+        <w:rPr>
+          <w:lang w:val="en-US"/>
+        </w:rPr>
+        <w:t>- Redis cache: $15/</w:t>
+      </w:r>
+      <w:proofErr w:type="spellStart"/>
+      <w:r>
+        <w:rPr>
+          <w:lang w:val="en-US"/>
+        </w:rPr>
+        <w:t>mo</w:t>
+      </w:r>
+      <w:proofErr w:type="spellEnd"/>
+    </w:p>
+    <w:p>
+      <w:pPr>
+        <w:rPr>
+          <w:lang w:val="en-US"/>
+        </w:rPr>
+      </w:pPr>
+      <w:r>
+        <w:rPr>
+          <w:lang w:val="en-US"/>
+        </w:rPr>
+        <w:t>- Lambda GPU (part-time): $50/</w:t>
+      </w:r>
+      <w:proofErr w:type="spellStart"/>
+      <w:r>
+        <w:rPr>
+          <w:lang w:val="en-US"/>
+        </w:rPr>
+        <w:t>mo</w:t>
+      </w:r>
+      <w:proofErr w:type="spellEnd"/>
+    </w:p>
+    <w:p>
+      <w:pPr>
+        <w:rPr>
+          <w:lang w:val="en-US"/>
+        </w:rPr>
+      </w:pPr>
+      <w:r>
+        <w:rPr>
+          <w:lang w:val="en-US"/>
+        </w:rPr>
+        <w:t>- S3 storage: $5/</w:t>
+      </w:r>
+      <w:proofErr w:type="spellStart"/>
+      <w:r>
+        <w:rPr>
+          <w:lang w:val="en-US"/>
+        </w:rPr>
+        <w:t>mo</w:t>
+      </w:r>
+      <w:proofErr w:type="spellEnd"/>
+    </w:p>
+    <w:p>
+      <w:pPr>
+        <w:rPr>
+          <w:lang w:val="en-US"/>
+        </w:rPr>
+      </w:pPr>
+      <w:r>
+        <w:rPr>
+          <w:lang w:val="en-US"/>
+        </w:rPr>
+        <w:t>- Load balancer: $10/</w:t>
+      </w:r>
+      <w:proofErr w:type="spellStart"/>
+      <w:r>
+        <w:rPr>
+          <w:lang w:val="en-US"/>
+        </w:rPr>
+        <w:t>mo</w:t>
+      </w:r>
+      <w:proofErr w:type="spellEnd"/>
+    </w:p>
+    <w:p>
+      <w:pPr>
+        <w:rPr>
+          <w:lang w:val="en-US"/>
+        </w:rPr>
+      </w:pPr>
+      <w:r>
+        <w:rPr>
+          <w:lang w:val="en-US"/>
+        </w:rPr>
+        <w:t>- Monitoring: $15/</w:t>
+      </w:r>
+      <w:proofErr w:type="spellStart"/>
+      <w:r>
+        <w:rPr>
+          <w:lang w:val="en-US"/>
+        </w:rPr>
+        <w:t>mo</w:t>
+      </w:r>
+      <w:proofErr w:type="spellEnd"/>
+    </w:p>
+    <w:p>
+      <w:pPr>
+        <w:rPr>
+          <w:lang w:val="en-US"/>
+        </w:rPr>
+      </w:pPr>
+      <w:r>
+        <w:rPr>
+          <w:lang w:val="en-US"/>
+        </w:rPr>
+        <w:t>- Total: $158/month</w:t>
+      </w:r>
+    </w:p>
+    <w:p>
+      <w:pPr>
+        <w:rPr>
+          <w:lang w:val="en-US"/>
+        </w:rPr>
+      </w:pPr>
+    </w:p>
+    <w:p>
+      <w:pPr>
+        <w:rPr>
+          <w:lang w:val="en-US"/>
+        </w:rPr>
+      </w:pPr>
+      <w:r>
+        <w:rPr>
+          <w:lang w:val="en-US"/>
+        </w:rPr>
+        <w:t>Capacity:</w:t>
+      </w:r>
+    </w:p>
+    <w:p>
+      <w:pPr>
+        <w:rPr>
+          <w:lang w:val="en-US"/>
+        </w:rPr>
+      </w:pPr>
+      <w:r>
+        <w:rPr>
+          <w:lang w:val="en-US"/>
+        </w:rPr>
+        <w:t>- 1,000 verifications/hour</w:t>
+      </w:r>
+    </w:p>
+    <w:p>
+      <w:pPr>
+        <w:rPr>
+          <w:lang w:val="en-US"/>
+        </w:rPr>
+      </w:pPr>
+      <w:r>
+        <w:rPr>
+          <w:lang w:val="en-US"/>
+        </w:rPr>
+        <w:t>- 24,000 verifications/day</w:t>
+      </w:r>
+    </w:p>
+    <w:p>
+      <w:pPr>
+        <w:rPr>
+          <w:lang w:val="en-US"/>
+        </w:rPr>
+      </w:pPr>
+      <w:r>
+        <w:rPr>
+          <w:lang w:val="en-US"/>
+        </w:rPr>
+        <w:t>- 720,000 verifications/month</w:t>
+      </w:r>
+    </w:p>
+    <w:p>
+      <w:pPr>
+        <w:rPr>
+          <w:lang w:val="en-US"/>
+        </w:rPr>
+      </w:pPr>
+    </w:p>
+    <w:p>
+      <w:pPr>
+        <w:rPr>
+          <w:lang w:val="en-US"/>
+        </w:rPr>
+      </w:pPr>
+      <w:r>
+        <w:rPr>
+          <w:lang w:val="en-US"/>
+        </w:rPr>
         <w:lastRenderedPageBreak/>
-        <w:t>- Managed PostgreSQL: $15/</w:t>
-      </w:r>
-      <w:proofErr w:type="spellStart"/>
-      <w:r>
-        <w:rPr>
-          <w:lang w:val="en-US"/>
-        </w:rPr>
-        <w:t>mo</w:t>
-      </w:r>
-      <w:proofErr w:type="spellEnd"/>
-    </w:p>
-    <w:p>
-      <w:pPr>
-        <w:rPr>
-          <w:lang w:val="en-US"/>
-        </w:rPr>
-      </w:pPr>
-      <w:r>
-        <w:rPr>
-          <w:lang w:val="en-US"/>
-        </w:rPr>
-        <w:t>- Redis cache: $15/</w:t>
-      </w:r>
-      <w:proofErr w:type="spellStart"/>
-      <w:r>
-        <w:rPr>
-          <w:lang w:val="en-US"/>
-        </w:rPr>
-        <w:t>mo</w:t>
-      </w:r>
-      <w:proofErr w:type="spellEnd"/>
-    </w:p>
-    <w:p>
-      <w:pPr>
-        <w:rPr>
-          <w:lang w:val="en-US"/>
-        </w:rPr>
-      </w:pPr>
-      <w:r>
-        <w:rPr>
-          <w:lang w:val="en-US"/>
-        </w:rPr>
-        <w:t>- Lambda GPU (part-time): $50/</w:t>
-      </w:r>
-      <w:proofErr w:type="spellStart"/>
-      <w:r>
-        <w:rPr>
-          <w:lang w:val="en-US"/>
-        </w:rPr>
-        <w:t>mo</w:t>
-      </w:r>
-      <w:proofErr w:type="spellEnd"/>
-    </w:p>
-    <w:p>
-      <w:pPr>
-        <w:rPr>
-          <w:lang w:val="en-US"/>
-        </w:rPr>
-      </w:pPr>
-      <w:r>
-        <w:rPr>
-          <w:lang w:val="en-US"/>
-        </w:rPr>
-        <w:t>- S3 storage: $5/</w:t>
-      </w:r>
-      <w:proofErr w:type="spellStart"/>
-      <w:r>
-        <w:rPr>
-          <w:lang w:val="en-US"/>
-        </w:rPr>
-        <w:t>mo</w:t>
-      </w:r>
-      <w:proofErr w:type="spellEnd"/>
-    </w:p>
-    <w:p>
-      <w:pPr>
-        <w:rPr>
-          <w:lang w:val="en-US"/>
-        </w:rPr>
-      </w:pPr>
-      <w:r>
-        <w:rPr>
-          <w:lang w:val="en-US"/>
-        </w:rPr>
-        <w:t>- Load balancer: $10/</w:t>
-      </w:r>
-      <w:proofErr w:type="spellStart"/>
-      <w:r>
-        <w:rPr>
-          <w:lang w:val="en-US"/>
-        </w:rPr>
-        <w:t>mo</w:t>
-      </w:r>
-      <w:proofErr w:type="spellEnd"/>
-    </w:p>
-    <w:p>
-      <w:pPr>
-        <w:rPr>
-          <w:lang w:val="en-US"/>
-        </w:rPr>
-      </w:pPr>
-      <w:r>
-        <w:rPr>
-          <w:lang w:val="en-US"/>
-        </w:rPr>
-        <w:t>- Monitoring: $15/</w:t>
-      </w:r>
-      <w:proofErr w:type="spellStart"/>
-      <w:r>
-        <w:rPr>
-          <w:lang w:val="en-US"/>
-        </w:rPr>
-        <w:t>mo</w:t>
-      </w:r>
-      <w:proofErr w:type="spellEnd"/>
-    </w:p>
-    <w:p>
-      <w:pPr>
-        <w:rPr>
-          <w:lang w:val="en-US"/>
-        </w:rPr>
-      </w:pPr>
-      <w:r>
-        <w:rPr>
-          <w:lang w:val="en-US"/>
-        </w:rPr>
-        <w:t>- Total: $158/month</w:t>
-      </w:r>
-    </w:p>
-    <w:p>
-      <w:pPr>
-        <w:rPr>
-          <w:lang w:val="en-US"/>
-        </w:rPr>
-      </w:pPr>
-    </w:p>
-    <w:p>
-      <w:pPr>
-        <w:rPr>
-          <w:lang w:val="en-US"/>
-        </w:rPr>
-      </w:pPr>
-      <w:r>
-        <w:rPr>
-          <w:lang w:val="en-US"/>
-        </w:rPr>
-        <w:t>Capacity:</w:t>
-      </w:r>
-    </w:p>
-    <w:p>
-      <w:pPr>
-        <w:rPr>
-          <w:lang w:val="en-US"/>
-        </w:rPr>
-      </w:pPr>
-      <w:r>
-        <w:rPr>
-          <w:lang w:val="en-US"/>
-        </w:rPr>
-        <w:t>- 1,000 verifications/hour</w:t>
-      </w:r>
-    </w:p>
-    <w:p>
-      <w:pPr>
-        <w:rPr>
-          <w:lang w:val="en-US"/>
-        </w:rPr>
-      </w:pPr>
-      <w:r>
-        <w:rPr>
-          <w:lang w:val="en-US"/>
-        </w:rPr>
-        <w:t>- 24,000 verifications/day</w:t>
-      </w:r>
-    </w:p>
-    <w:p>
-      <w:pPr>
-        <w:rPr>
-          <w:lang w:val="en-US"/>
-        </w:rPr>
-      </w:pPr>
-      <w:r>
-        <w:rPr>
-          <w:lang w:val="en-US"/>
-        </w:rPr>
-        <w:t>- 720,000 verifications/month</w:t>
-      </w:r>
-    </w:p>
-    <w:p>
-      <w:pPr>
-        <w:rPr>
-          <w:lang w:val="en-US"/>
-        </w:rPr>
-      </w:pPr>
-    </w:p>
-    <w:p>
-      <w:pPr>
-        <w:rPr>
-          <w:lang w:val="en-US"/>
-        </w:rPr>
-      </w:pPr>
-      <w:r>
-        <w:rPr>
-          <w:lang w:val="en-US"/>
-        </w:rPr>
         <w:t>Good for: 1,000 customers</w:t>
       </w:r>
     </w:p>
@@ -1619,7 +2252,7 @@
     <w:p>
       <w:r>
         <w:pict w14:anchorId="48A7976A">
-          <v:rect id="_x0000_i1102" style="width:0;height:1.5pt" o:hralign="center" o:hrstd="t" o:hr="t" fillcolor="#a0a0a0" stroked="f"/>
+          <v:rect id="_x0000_i1030" style="width:0;height:1.5pt" o:hralign="center" o:hrstd="t" o:hr="t" fillcolor="#a0a0a0" stroked="f"/>
         </w:pict>
       </w:r>
     </w:p>
@@ -1713,7 +2346,6 @@
                 <w:b/>
                 <w:bCs/>
               </w:rPr>
-              <w:lastRenderedPageBreak/>
               <w:t>Component</w:t>
             </w:r>
           </w:p>
@@ -2050,7 +2682,7 @@
     <w:p>
       <w:r>
         <w:pict w14:anchorId="60688E6E">
-          <v:rect id="_x0000_i1103" style="width:0;height:1.5pt" o:hralign="center" o:hrstd="t" o:hr="t" fillcolor="#a0a0a0" stroked="f"/>
+          <v:rect id="_x0000_i1031" style="width:0;height:1.5pt" o:hralign="center" o:hrstd="t" o:hr="t" fillcolor="#a0a0a0" stroked="f"/>
         </w:pict>
       </w:r>
     </w:p>
@@ -2132,6 +2764,7 @@
         <w:rPr>
           <w:rFonts w:ascii="Segoe UI Emoji" w:hAnsi="Segoe UI Emoji" w:cs="Segoe UI Emoji"/>
         </w:rPr>
+        <w:lastRenderedPageBreak/>
         <w:t>✅</w:t>
       </w:r>
       <w:r>
@@ -2243,7 +2876,7 @@
     <w:p>
       <w:r>
         <w:pict w14:anchorId="262CF265">
-          <v:rect id="_x0000_i1104" style="width:0;height:1.5pt" o:hralign="center" o:hrstd="t" o:hr="t" fillcolor="#a0a0a0" stroked="f"/>
+          <v:rect id="_x0000_i1032" style="width:0;height:1.5pt" o:hralign="center" o:hrstd="t" o:hr="t" fillcolor="#a0a0a0" stroked="f"/>
         </w:pict>
       </w:r>
     </w:p>
@@ -2302,469 +2935,716 @@
         <w:rPr>
           <w:lang w:val="en-US"/>
         </w:rPr>
+        <w:t>- Source: Kaggle datasets (free)</w:t>
+      </w:r>
+    </w:p>
+    <w:p>
+      <w:pPr>
+        <w:rPr>
+          <w:lang w:val="en-US"/>
+        </w:rPr>
+      </w:pPr>
+      <w:r>
+        <w:rPr>
+          <w:lang w:val="en-US"/>
+        </w:rPr>
+        <w:t>- Source: Academic datasets (free)</w:t>
+      </w:r>
+    </w:p>
+    <w:p>
+      <w:pPr>
+        <w:rPr>
+          <w:lang w:val="en-US"/>
+        </w:rPr>
+      </w:pPr>
+      <w:r>
+        <w:rPr>
+          <w:lang w:val="en-US"/>
+        </w:rPr>
+        <w:t>- Source: Synthetic generation (free)</w:t>
+      </w:r>
+    </w:p>
+    <w:p>
+      <w:pPr>
+        <w:rPr>
+          <w:lang w:val="en-US"/>
+        </w:rPr>
+      </w:pPr>
+    </w:p>
+    <w:p>
+      <w:pPr>
+        <w:rPr>
+          <w:lang w:val="en-US"/>
+        </w:rPr>
+      </w:pPr>
+      <w:r>
+        <w:rPr>
+          <w:lang w:val="en-US"/>
+        </w:rPr>
+        <w:t>Fake IDs: 10,000 images</w:t>
+      </w:r>
+    </w:p>
+    <w:p>
+      <w:pPr>
+        <w:rPr>
+          <w:lang w:val="en-US"/>
+        </w:rPr>
+      </w:pPr>
+      <w:r>
+        <w:rPr>
+          <w:lang w:val="en-US"/>
+        </w:rPr>
+        <w:t>- Source: Public forensics datasets (free)</w:t>
+      </w:r>
+    </w:p>
+    <w:p>
+      <w:pPr>
+        <w:rPr>
+          <w:lang w:val="en-US"/>
+        </w:rPr>
+      </w:pPr>
+      <w:r>
+        <w:rPr>
+          <w:lang w:val="en-US"/>
+        </w:rPr>
+        <w:t>- Source: Generate synthetically (free)</w:t>
+      </w:r>
+    </w:p>
+    <w:p>
+      <w:pPr>
+        <w:rPr>
+          <w:lang w:val="en-US"/>
+        </w:rPr>
+      </w:pPr>
+    </w:p>
+    <w:p>
+      <w:pPr>
+        <w:rPr>
+          <w:lang w:val="en-US"/>
+        </w:rPr>
+      </w:pPr>
+      <w:r>
+        <w:rPr>
+          <w:lang w:val="en-US"/>
+        </w:rPr>
+        <w:t>Total: 20,000 images = 10 GB</w:t>
+      </w:r>
+    </w:p>
+    <w:p>
+      <w:pPr>
+        <w:rPr>
+          <w:lang w:val="en-US"/>
+        </w:rPr>
+      </w:pPr>
+      <w:r>
+        <w:rPr>
+          <w:lang w:val="en-US"/>
+        </w:rPr>
+        <w:t>Cost: $0 (all free datasets)</w:t>
+      </w:r>
+    </w:p>
+    <w:p>
+      <w:pPr>
+        <w:rPr>
+          <w:lang w:val="en-US"/>
+        </w:rPr>
+      </w:pPr>
+      <w:r>
+        <w:rPr>
+          <w:b/>
+          <w:bCs/>
+          <w:lang w:val="en-US"/>
+        </w:rPr>
+        <w:t>Component 2: Video Liveness</w:t>
+      </w:r>
+    </w:p>
+    <w:p>
+      <w:pPr>
+        <w:rPr>
+          <w:lang w:val="en-US"/>
+        </w:rPr>
+      </w:pPr>
+      <w:r>
+        <w:rPr>
+          <w:lang w:val="en-US"/>
+        </w:rPr>
+        <w:t>Real videos: 5,000 clips</w:t>
+      </w:r>
+    </w:p>
+    <w:p>
+      <w:pPr>
+        <w:rPr>
+          <w:lang w:val="en-US"/>
+        </w:rPr>
+      </w:pPr>
+      <w:r>
+        <w:rPr>
+          <w:lang w:val="en-US"/>
+        </w:rPr>
+        <w:t>- Record yourself: 500 videos (free)</w:t>
+      </w:r>
+    </w:p>
+    <w:p>
+      <w:pPr>
+        <w:rPr>
+          <w:lang w:val="en-US"/>
+        </w:rPr>
+      </w:pPr>
+      <w:r>
+        <w:rPr>
+          <w:lang w:val="en-US"/>
+        </w:rPr>
+        <w:t>- Volunteers: 1,000 videos (free)</w:t>
+      </w:r>
+    </w:p>
+    <w:p>
+      <w:pPr>
+        <w:rPr>
+          <w:lang w:val="en-US"/>
+        </w:rPr>
+      </w:pPr>
+      <w:r>
+        <w:rPr>
+          <w:lang w:val="en-US"/>
+        </w:rPr>
+        <w:t>- Synthetic: 3,500 videos (free tools)</w:t>
+      </w:r>
+    </w:p>
+    <w:p>
+      <w:pPr>
+        <w:rPr>
+          <w:lang w:val="en-US"/>
+        </w:rPr>
+      </w:pPr>
+    </w:p>
+    <w:p>
+      <w:pPr>
+        <w:rPr>
+          <w:lang w:val="en-US"/>
+        </w:rPr>
+      </w:pPr>
+      <w:r>
+        <w:rPr>
+          <w:lang w:val="en-US"/>
+        </w:rPr>
+        <w:t>Fake videos: 7,000 clips</w:t>
+      </w:r>
+    </w:p>
+    <w:p>
+      <w:pPr>
+        <w:rPr>
+          <w:lang w:val="en-US"/>
+        </w:rPr>
+      </w:pPr>
+      <w:r>
+        <w:rPr>
+          <w:lang w:val="en-US"/>
+        </w:rPr>
+        <w:t xml:space="preserve">- </w:t>
+      </w:r>
+      <w:proofErr w:type="spellStart"/>
+      <w:r>
+        <w:rPr>
+          <w:lang w:val="en-US"/>
+        </w:rPr>
+        <w:t>FaceForensics</w:t>
+      </w:r>
+      <w:proofErr w:type="spellEnd"/>
+      <w:r>
+        <w:rPr>
+          <w:lang w:val="en-US"/>
+        </w:rPr>
+        <w:t>++: Free dataset</w:t>
+      </w:r>
+    </w:p>
+    <w:p>
+      <w:pPr>
+        <w:rPr>
+          <w:lang w:val="en-US"/>
+        </w:rPr>
+      </w:pPr>
+      <w:r>
+        <w:rPr>
+          <w:lang w:val="en-US"/>
+        </w:rPr>
+        <w:t>- Celeb-DF: Free dataset</w:t>
+      </w:r>
+    </w:p>
+    <w:p>
+      <w:pPr>
+        <w:rPr>
+          <w:lang w:val="en-US"/>
+        </w:rPr>
+      </w:pPr>
+      <w:r>
+        <w:rPr>
+          <w:lang w:val="en-US"/>
+        </w:rPr>
+        <w:t>- Photo attacks: Record yourself (free)</w:t>
+      </w:r>
+    </w:p>
+    <w:p>
+      <w:pPr>
+        <w:rPr>
+          <w:lang w:val="en-US"/>
+        </w:rPr>
+      </w:pPr>
+    </w:p>
+    <w:p>
+      <w:pPr>
+        <w:rPr>
+          <w:lang w:val="en-US"/>
+        </w:rPr>
+      </w:pPr>
+      <w:r>
+        <w:rPr>
+          <w:lang w:val="en-US"/>
+        </w:rPr>
+        <w:t>Total: 12,000 videos = 20 GB</w:t>
+      </w:r>
+    </w:p>
+    <w:p>
+      <w:pPr>
+        <w:rPr>
+          <w:lang w:val="en-US"/>
+        </w:rPr>
+      </w:pPr>
+      <w:r>
+        <w:rPr>
+          <w:lang w:val="en-US"/>
+        </w:rPr>
+        <w:t>Cost: $0 (free datasets + DIY)</w:t>
+      </w:r>
+    </w:p>
+    <w:p>
+      <w:pPr>
+        <w:rPr>
+          <w:lang w:val="en-US"/>
+        </w:rPr>
+      </w:pPr>
+      <w:r>
+        <w:rPr>
+          <w:b/>
+          <w:bCs/>
+          <w:lang w:val="en-US"/>
+        </w:rPr>
+        <w:t>Component 3: Face Matching</w:t>
+      </w:r>
+    </w:p>
+    <w:p>
+      <w:pPr>
+        <w:rPr>
+          <w:lang w:val="en-US"/>
+        </w:rPr>
+      </w:pPr>
+      <w:r>
+        <w:rPr>
+          <w:lang w:val="en-US"/>
+        </w:rPr>
+        <w:t>No training data needed!</w:t>
+      </w:r>
+    </w:p>
+    <w:p>
+      <w:pPr>
+        <w:rPr>
+          <w:lang w:val="en-US"/>
+        </w:rPr>
+      </w:pPr>
+      <w:r>
+        <w:rPr>
+          <w:lang w:val="en-US"/>
+        </w:rPr>
+        <w:t>Pre-trained model works out of the box.</w:t>
+      </w:r>
+    </w:p>
+    <w:p>
+      <w:pPr>
+        <w:rPr>
+          <w:lang w:val="en-US"/>
+        </w:rPr>
+      </w:pPr>
+      <w:r>
+        <w:rPr>
+          <w:lang w:val="en-US"/>
+        </w:rPr>
+        <w:t>Cost: $0</w:t>
+      </w:r>
+    </w:p>
+    <w:p>
+      <w:pPr>
+        <w:rPr>
+          <w:lang w:val="en-US"/>
+        </w:rPr>
+      </w:pPr>
+      <w:r>
+        <w:rPr>
+          <w:b/>
+          <w:bCs/>
+          <w:lang w:val="en-US"/>
+        </w:rPr>
+        <w:t>Component 4: Fraud Scoring</w:t>
+      </w:r>
+    </w:p>
+    <w:p>
+      <w:pPr>
+        <w:rPr>
+          <w:lang w:val="en-US"/>
+        </w:rPr>
+      </w:pPr>
+      <w:r>
+        <w:rPr>
+          <w:lang w:val="en-US"/>
+        </w:rPr>
+        <w:t>Historical data: Your own verification logs</w:t>
+      </w:r>
+    </w:p>
+    <w:p>
+      <w:pPr>
+        <w:rPr>
+          <w:lang w:val="en-US"/>
+        </w:rPr>
+      </w:pPr>
+      <w:r>
+        <w:rPr>
+          <w:lang w:val="en-US"/>
+        </w:rPr>
+        <w:t>- Start collecting from day 1</w:t>
+      </w:r>
+    </w:p>
+    <w:p>
+      <w:pPr>
+        <w:rPr>
+          <w:lang w:val="en-US"/>
+        </w:rPr>
+      </w:pPr>
+      <w:r>
+        <w:rPr>
+          <w:lang w:val="en-US"/>
+        </w:rPr>
+        <w:t>- 10,000 samples = 100 MB CSV</w:t>
+      </w:r>
+    </w:p>
+    <w:p>
+      <w:pPr>
+        <w:rPr>
+          <w:lang w:val="en-US"/>
+        </w:rPr>
+      </w:pPr>
+      <w:r>
+        <w:rPr>
+          <w:lang w:val="en-US"/>
+        </w:rPr>
+        <w:t>- Grows over time</w:t>
+      </w:r>
+    </w:p>
+    <w:p>
+      <w:pPr>
+        <w:rPr>
+          <w:lang w:val="en-US"/>
+        </w:rPr>
+      </w:pPr>
+    </w:p>
+    <w:p>
+      <w:pPr>
+        <w:rPr>
+          <w:lang w:val="en-US"/>
+        </w:rPr>
+      </w:pPr>
+      <w:r>
+        <w:rPr>
+          <w:lang w:val="en-US"/>
+        </w:rPr>
+        <w:t>Cost: $0 (your own data)</w:t>
+      </w:r>
+    </w:p>
+    <w:p>
+      <w:r>
+        <w:pict w14:anchorId="255BDDC4">
+          <v:rect id="_x0000_i1033" style="width:0;height:1.5pt" o:hralign="center" o:hrstd="t" o:hr="t" fillcolor="#a0a0a0" stroked="f"/>
+        </w:pict>
+      </w:r>
+    </w:p>
+    <w:p>
+      <w:pPr>
+        <w:rPr>
+          <w:b/>
+          <w:bCs/>
+          <w:lang w:val="en-US"/>
+        </w:rPr>
+      </w:pPr>
+      <w:r>
+        <w:rPr>
+          <w:b/>
+          <w:bCs/>
+          <w:lang w:val="en-US"/>
+        </w:rPr>
+        <w:t>THE REALITY: YOU DON'T NEED MUCH!</w:t>
+      </w:r>
+    </w:p>
+    <w:p>
+      <w:pPr>
+        <w:rPr>
+          <w:b/>
+          <w:bCs/>
+          <w:lang w:val="en-US"/>
+        </w:rPr>
+      </w:pPr>
+      <w:r>
+        <w:rPr>
+          <w:b/>
+          <w:bCs/>
+          <w:lang w:val="en-US"/>
+        </w:rPr>
+        <w:t>Week 1 (Today):</w:t>
+      </w:r>
+    </w:p>
+    <w:p>
+      <w:pPr>
+        <w:rPr>
+          <w:lang w:val="en-US"/>
+        </w:rPr>
+      </w:pPr>
+      <w:r>
+        <w:rPr>
+          <w:rFonts w:ascii="Segoe UI Emoji" w:hAnsi="Segoe UI Emoji" w:cs="Segoe UI Emoji"/>
+          <w:lang w:val="en-US"/>
+        </w:rPr>
+        <w:t>✅</w:t>
+      </w:r>
+      <w:r>
+        <w:rPr>
+          <w:lang w:val="en-US"/>
+        </w:rPr>
+        <w:t xml:space="preserve"> Your laptop</w:t>
+      </w:r>
+    </w:p>
+    <w:p>
+      <w:pPr>
+        <w:rPr>
+          <w:lang w:val="en-US"/>
+        </w:rPr>
+      </w:pPr>
+      <w:r>
+        <w:rPr>
+          <w:rFonts w:ascii="Segoe UI Emoji" w:hAnsi="Segoe UI Emoji" w:cs="Segoe UI Emoji"/>
+          <w:lang w:val="en-US"/>
+        </w:rPr>
+        <w:t>✅</w:t>
+      </w:r>
+      <w:r>
+        <w:rPr>
+          <w:lang w:val="en-US"/>
+        </w:rPr>
+        <w:t xml:space="preserve"> Free datasets</w:t>
+      </w:r>
+    </w:p>
+    <w:p>
+      <w:pPr>
+        <w:rPr>
+          <w:lang w:val="en-US"/>
+        </w:rPr>
+      </w:pPr>
+      <w:r>
+        <w:rPr>
+          <w:rFonts w:ascii="Segoe UI Emoji" w:hAnsi="Segoe UI Emoji" w:cs="Segoe UI Emoji"/>
+          <w:lang w:val="en-US"/>
+        </w:rPr>
+        <w:t>✅</w:t>
+      </w:r>
+      <w:r>
+        <w:rPr>
+          <w:lang w:val="en-US"/>
+        </w:rPr>
+        <w:t xml:space="preserve"> Docker (already have)</w:t>
+      </w:r>
+    </w:p>
+    <w:p>
+      <w:pPr>
+        <w:rPr>
+          <w:lang w:val="en-US"/>
+        </w:rPr>
+      </w:pPr>
+      <w:r>
+        <w:rPr>
+          <w:rFonts w:ascii="Segoe UI Emoji" w:hAnsi="Segoe UI Emoji" w:cs="Segoe UI Emoji"/>
+          <w:lang w:val="en-US"/>
+        </w:rPr>
+        <w:t>✅</w:t>
+      </w:r>
+      <w:r>
+        <w:rPr>
+          <w:lang w:val="en-US"/>
+        </w:rPr>
+        <w:t xml:space="preserve"> Python (already have)</w:t>
+      </w:r>
+    </w:p>
+    <w:p>
+      <w:pPr>
+        <w:rPr>
+          <w:lang w:val="en-US"/>
+        </w:rPr>
+      </w:pPr>
+    </w:p>
+    <w:p>
+      <w:pPr>
+        <w:rPr>
+          <w:lang w:val="en-US"/>
+        </w:rPr>
+      </w:pPr>
+      <w:r>
+        <w:rPr>
+          <w:lang w:val="en-US"/>
+        </w:rPr>
+        <w:t>Cost: $0</w:t>
+      </w:r>
+    </w:p>
+    <w:p>
+      <w:pPr>
+        <w:rPr>
+          <w:b/>
+          <w:bCs/>
+          <w:lang w:val="en-US"/>
+        </w:rPr>
+      </w:pPr>
+      <w:r>
+        <w:rPr>
+          <w:b/>
+          <w:bCs/>
+          <w:lang w:val="en-US"/>
+        </w:rPr>
         <w:lastRenderedPageBreak/>
-        <w:t>- Source: Kaggle datasets (free)</w:t>
-      </w:r>
-    </w:p>
-    <w:p>
-      <w:pPr>
-        <w:rPr>
-          <w:lang w:val="en-US"/>
-        </w:rPr>
-      </w:pPr>
-      <w:r>
-        <w:rPr>
-          <w:lang w:val="en-US"/>
-        </w:rPr>
-        <w:t>- Source: Academic datasets (free)</w:t>
-      </w:r>
-    </w:p>
-    <w:p>
-      <w:pPr>
-        <w:rPr>
-          <w:lang w:val="en-US"/>
-        </w:rPr>
-      </w:pPr>
-      <w:r>
-        <w:rPr>
-          <w:lang w:val="en-US"/>
-        </w:rPr>
-        <w:t>- Source: Synthetic generation (free)</w:t>
-      </w:r>
-    </w:p>
-    <w:p>
-      <w:pPr>
-        <w:rPr>
-          <w:lang w:val="en-US"/>
-        </w:rPr>
-      </w:pPr>
-    </w:p>
-    <w:p>
-      <w:pPr>
-        <w:rPr>
-          <w:lang w:val="en-US"/>
-        </w:rPr>
-      </w:pPr>
-      <w:r>
-        <w:rPr>
-          <w:lang w:val="en-US"/>
-        </w:rPr>
-        <w:t>Fake IDs: 10,000 images</w:t>
-      </w:r>
-    </w:p>
-    <w:p>
-      <w:pPr>
-        <w:rPr>
-          <w:lang w:val="en-US"/>
-        </w:rPr>
-      </w:pPr>
-      <w:r>
-        <w:rPr>
-          <w:lang w:val="en-US"/>
-        </w:rPr>
-        <w:t>- Source: Public forensics datasets (free)</w:t>
-      </w:r>
-    </w:p>
-    <w:p>
-      <w:pPr>
-        <w:rPr>
-          <w:lang w:val="en-US"/>
-        </w:rPr>
-      </w:pPr>
-      <w:r>
-        <w:rPr>
-          <w:lang w:val="en-US"/>
-        </w:rPr>
-        <w:t>- Source: Generate synthetically (free)</w:t>
-      </w:r>
-    </w:p>
-    <w:p>
-      <w:pPr>
-        <w:rPr>
-          <w:lang w:val="en-US"/>
-        </w:rPr>
-      </w:pPr>
-    </w:p>
-    <w:p>
-      <w:pPr>
-        <w:rPr>
-          <w:lang w:val="en-US"/>
-        </w:rPr>
-      </w:pPr>
-      <w:r>
-        <w:rPr>
-          <w:lang w:val="en-US"/>
-        </w:rPr>
-        <w:t>Total: 20,000 images = 10 GB</w:t>
-      </w:r>
-    </w:p>
-    <w:p>
-      <w:pPr>
-        <w:rPr>
-          <w:lang w:val="en-US"/>
-        </w:rPr>
-      </w:pPr>
-      <w:r>
-        <w:rPr>
-          <w:lang w:val="en-US"/>
-        </w:rPr>
-        <w:t>Cost: $0 (all free datasets)</w:t>
-      </w:r>
-    </w:p>
-    <w:p>
-      <w:pPr>
-        <w:rPr>
-          <w:lang w:val="en-US"/>
-        </w:rPr>
-      </w:pPr>
-      <w:r>
-        <w:rPr>
-          <w:b/>
-          <w:bCs/>
-          <w:lang w:val="en-US"/>
-        </w:rPr>
-        <w:t>Component 2: Video Liveness</w:t>
-      </w:r>
-    </w:p>
-    <w:p>
-      <w:pPr>
-        <w:rPr>
-          <w:lang w:val="en-US"/>
-        </w:rPr>
-      </w:pPr>
-      <w:r>
-        <w:rPr>
-          <w:lang w:val="en-US"/>
-        </w:rPr>
-        <w:t>Real videos: 5,000 clips</w:t>
-      </w:r>
-    </w:p>
-    <w:p>
-      <w:pPr>
-        <w:rPr>
-          <w:lang w:val="en-US"/>
-        </w:rPr>
-      </w:pPr>
-      <w:r>
-        <w:rPr>
-          <w:lang w:val="en-US"/>
-        </w:rPr>
-        <w:t>- Record yourself: 500 videos (free)</w:t>
-      </w:r>
-    </w:p>
-    <w:p>
-      <w:pPr>
-        <w:rPr>
-          <w:lang w:val="en-US"/>
-        </w:rPr>
-      </w:pPr>
-      <w:r>
-        <w:rPr>
-          <w:lang w:val="en-US"/>
-        </w:rPr>
-        <w:t>- Volunteers: 1,000 videos (free)</w:t>
-      </w:r>
-    </w:p>
-    <w:p>
-      <w:pPr>
-        <w:rPr>
-          <w:lang w:val="en-US"/>
-        </w:rPr>
-      </w:pPr>
-      <w:r>
-        <w:rPr>
-          <w:lang w:val="en-US"/>
-        </w:rPr>
-        <w:t>- Synthetic: 3,500 videos (free tools)</w:t>
-      </w:r>
-    </w:p>
-    <w:p>
-      <w:pPr>
-        <w:rPr>
-          <w:lang w:val="en-US"/>
-        </w:rPr>
-      </w:pPr>
-    </w:p>
-    <w:p>
-      <w:pPr>
-        <w:rPr>
-          <w:lang w:val="en-US"/>
-        </w:rPr>
-      </w:pPr>
-      <w:r>
-        <w:rPr>
-          <w:lang w:val="en-US"/>
-        </w:rPr>
-        <w:t>Fake videos: 7,000 clips</w:t>
-      </w:r>
-    </w:p>
-    <w:p>
-      <w:pPr>
-        <w:rPr>
-          <w:lang w:val="en-US"/>
-        </w:rPr>
-      </w:pPr>
-      <w:r>
-        <w:rPr>
-          <w:lang w:val="en-US"/>
-        </w:rPr>
-        <w:t xml:space="preserve">- </w:t>
+        <w:t>Week 3 (Training Time):</w:t>
+      </w:r>
+    </w:p>
+    <w:p>
+      <w:pPr>
+        <w:rPr>
+          <w:lang w:val="en-US"/>
+        </w:rPr>
+      </w:pPr>
+      <w:r>
+        <w:rPr>
+          <w:rFonts w:ascii="Segoe UI Emoji" w:hAnsi="Segoe UI Emoji" w:cs="Segoe UI Emoji"/>
+          <w:lang w:val="en-US"/>
+        </w:rPr>
+        <w:t>✅</w:t>
+      </w:r>
+      <w:r>
+        <w:rPr>
+          <w:lang w:val="en-US"/>
+        </w:rPr>
+        <w:t xml:space="preserve"> Lambda Labs GPU rental</w:t>
+      </w:r>
+    </w:p>
+    <w:p>
+      <w:pPr>
+        <w:rPr>
+          <w:lang w:val="en-US"/>
+        </w:rPr>
+      </w:pPr>
+      <w:r>
+        <w:rPr>
+          <w:rFonts w:ascii="Segoe UI Emoji" w:hAnsi="Segoe UI Emoji" w:cs="Segoe UI Emoji"/>
+          <w:lang w:val="en-US"/>
+        </w:rPr>
+        <w:t>✅</w:t>
+      </w:r>
+      <w:r>
+        <w:rPr>
+          <w:lang w:val="en-US"/>
+        </w:rPr>
+        <w:t xml:space="preserve"> 48 hours total training</w:t>
+      </w:r>
+    </w:p>
+    <w:p>
+      <w:pPr>
+        <w:rPr>
+          <w:lang w:val="en-US"/>
+        </w:rPr>
+      </w:pPr>
+      <w:r>
+        <w:rPr>
+          <w:rFonts w:ascii="Segoe UI Emoji" w:hAnsi="Segoe UI Emoji" w:cs="Segoe UI Emoji"/>
+          <w:lang w:val="en-US"/>
+        </w:rPr>
+        <w:t>✅</w:t>
+      </w:r>
+      <w:r>
+        <w:rPr>
+          <w:lang w:val="en-US"/>
+        </w:rPr>
+        <w:t xml:space="preserve"> Pay-as-you-go</w:t>
+      </w:r>
+    </w:p>
+    <w:p>
+      <w:pPr>
+        <w:rPr>
+          <w:lang w:val="en-US"/>
+        </w:rPr>
+      </w:pPr>
+    </w:p>
+    <w:p>
+      <w:pPr>
+        <w:rPr>
+          <w:lang w:val="en-US"/>
+        </w:rPr>
+      </w:pPr>
+      <w:r>
+        <w:rPr>
+          <w:lang w:val="en-US"/>
+        </w:rPr>
+        <w:t>Cost: $54-81 one-time</w:t>
+      </w:r>
+    </w:p>
+    <w:p>
+      <w:pPr>
+        <w:rPr>
+          <w:b/>
+          <w:bCs/>
+          <w:lang w:val="en-US"/>
+        </w:rPr>
+      </w:pPr>
+      <w:r>
+        <w:rPr>
+          <w:b/>
+          <w:bCs/>
+          <w:lang w:val="en-US"/>
+        </w:rPr>
+        <w:t>Week 8 (Production Launch):</w:t>
+      </w:r>
+    </w:p>
+    <w:p>
+      <w:pPr>
+        <w:rPr>
+          <w:lang w:val="en-US"/>
+        </w:rPr>
+      </w:pPr>
+      <w:r>
+        <w:rPr>
+          <w:rFonts w:ascii="Segoe UI Emoji" w:hAnsi="Segoe UI Emoji" w:cs="Segoe UI Emoji"/>
+          <w:lang w:val="en-US"/>
+        </w:rPr>
+        <w:t>✅</w:t>
+      </w:r>
+      <w:r>
+        <w:rPr>
+          <w:lang w:val="en-US"/>
+        </w:rPr>
+        <w:t xml:space="preserve"> </w:t>
       </w:r>
       <w:proofErr w:type="spellStart"/>
       <w:r>
         <w:rPr>
           <w:lang w:val="en-US"/>
         </w:rPr>
-        <w:t>FaceForensics</w:t>
+        <w:t>DigitalOcean</w:t>
       </w:r>
       <w:proofErr w:type="spellEnd"/>
       <w:r>
         <w:rPr>
           <w:lang w:val="en-US"/>
         </w:rPr>
-        <w:t>++: Free dataset</w:t>
-      </w:r>
-    </w:p>
-    <w:p>
-      <w:pPr>
-        <w:rPr>
-          <w:lang w:val="en-US"/>
-        </w:rPr>
-      </w:pPr>
-      <w:r>
-        <w:rPr>
-          <w:lang w:val="en-US"/>
-        </w:rPr>
-        <w:t>- Celeb-DF: Free dataset</w:t>
-      </w:r>
-    </w:p>
-    <w:p>
-      <w:pPr>
-        <w:rPr>
-          <w:lang w:val="en-US"/>
-        </w:rPr>
-      </w:pPr>
-      <w:r>
-        <w:rPr>
-          <w:lang w:val="en-US"/>
-        </w:rPr>
-        <w:t>- Photo attacks: Record yourself (free)</w:t>
-      </w:r>
-    </w:p>
-    <w:p>
-      <w:pPr>
-        <w:rPr>
-          <w:lang w:val="en-US"/>
-        </w:rPr>
-      </w:pPr>
-    </w:p>
-    <w:p>
-      <w:pPr>
-        <w:rPr>
-          <w:lang w:val="en-US"/>
-        </w:rPr>
-      </w:pPr>
-      <w:r>
-        <w:rPr>
-          <w:lang w:val="en-US"/>
-        </w:rPr>
-        <w:t>Total: 12,000 videos = 20 GB</w:t>
-      </w:r>
-    </w:p>
-    <w:p>
-      <w:pPr>
-        <w:rPr>
-          <w:lang w:val="en-US"/>
-        </w:rPr>
-      </w:pPr>
-      <w:r>
-        <w:rPr>
-          <w:lang w:val="en-US"/>
-        </w:rPr>
-        <w:t>Cost: $0 (free datasets + DIY)</w:t>
-      </w:r>
-    </w:p>
-    <w:p>
-      <w:pPr>
-        <w:rPr>
-          <w:lang w:val="en-US"/>
-        </w:rPr>
-      </w:pPr>
-      <w:r>
-        <w:rPr>
-          <w:b/>
-          <w:bCs/>
-          <w:lang w:val="en-US"/>
-        </w:rPr>
-        <w:t>Component 3: Face Matching</w:t>
-      </w:r>
-    </w:p>
-    <w:p>
-      <w:pPr>
-        <w:rPr>
-          <w:lang w:val="en-US"/>
-        </w:rPr>
-      </w:pPr>
-      <w:r>
-        <w:rPr>
-          <w:lang w:val="en-US"/>
-        </w:rPr>
-        <w:t>No training data needed!</w:t>
-      </w:r>
-    </w:p>
-    <w:p>
-      <w:pPr>
-        <w:rPr>
-          <w:lang w:val="en-US"/>
-        </w:rPr>
-      </w:pPr>
-      <w:r>
-        <w:rPr>
-          <w:lang w:val="en-US"/>
-        </w:rPr>
-        <w:t>Pre-trained model works out of the box.</w:t>
-      </w:r>
-    </w:p>
-    <w:p>
-      <w:pPr>
-        <w:rPr>
-          <w:lang w:val="en-US"/>
-        </w:rPr>
-      </w:pPr>
-      <w:r>
-        <w:rPr>
-          <w:lang w:val="en-US"/>
-        </w:rPr>
-        <w:t>Cost: $0</w:t>
-      </w:r>
-    </w:p>
-    <w:p>
-      <w:pPr>
-        <w:rPr>
-          <w:lang w:val="en-US"/>
-        </w:rPr>
-      </w:pPr>
-      <w:r>
-        <w:rPr>
-          <w:b/>
-          <w:bCs/>
-          <w:lang w:val="en-US"/>
-        </w:rPr>
-        <w:t>Component 4: Fraud Scoring</w:t>
-      </w:r>
-    </w:p>
-    <w:p>
-      <w:pPr>
-        <w:rPr>
-          <w:lang w:val="en-US"/>
-        </w:rPr>
-      </w:pPr>
-      <w:r>
-        <w:rPr>
-          <w:lang w:val="en-US"/>
-        </w:rPr>
-        <w:lastRenderedPageBreak/>
-        <w:t>Historical data: Your own verification logs</w:t>
-      </w:r>
-    </w:p>
-    <w:p>
-      <w:pPr>
-        <w:rPr>
-          <w:lang w:val="en-US"/>
-        </w:rPr>
-      </w:pPr>
-      <w:r>
-        <w:rPr>
-          <w:lang w:val="en-US"/>
-        </w:rPr>
-        <w:t>- Start collecting from day 1</w:t>
-      </w:r>
-    </w:p>
-    <w:p>
-      <w:pPr>
-        <w:rPr>
-          <w:lang w:val="en-US"/>
-        </w:rPr>
-      </w:pPr>
-      <w:r>
-        <w:rPr>
-          <w:lang w:val="en-US"/>
-        </w:rPr>
-        <w:t>- 10,000 samples = 100 MB CSV</w:t>
-      </w:r>
-    </w:p>
-    <w:p>
-      <w:pPr>
-        <w:rPr>
-          <w:lang w:val="en-US"/>
-        </w:rPr>
-      </w:pPr>
-      <w:r>
-        <w:rPr>
-          <w:lang w:val="en-US"/>
-        </w:rPr>
-        <w:t>- Grows over time</w:t>
-      </w:r>
-    </w:p>
-    <w:p>
-      <w:pPr>
-        <w:rPr>
-          <w:lang w:val="en-US"/>
-        </w:rPr>
-      </w:pPr>
-    </w:p>
-    <w:p>
-      <w:pPr>
-        <w:rPr>
-          <w:lang w:val="en-US"/>
-        </w:rPr>
-      </w:pPr>
-      <w:r>
-        <w:rPr>
-          <w:lang w:val="en-US"/>
-        </w:rPr>
-        <w:t>Cost: $0 (your own data)</w:t>
-      </w:r>
-    </w:p>
-    <w:p>
-      <w:r>
-        <w:pict w14:anchorId="255BDDC4">
-          <v:rect id="_x0000_i1105" style="width:0;height:1.5pt" o:hralign="center" o:hrstd="t" o:hr="t" fillcolor="#a0a0a0" stroked="f"/>
-        </w:pict>
-      </w:r>
-    </w:p>
-    <w:p>
-      <w:pPr>
-        <w:rPr>
-          <w:b/>
-          <w:bCs/>
-          <w:lang w:val="en-US"/>
-        </w:rPr>
-      </w:pPr>
-      <w:r>
-        <w:rPr>
-          <w:b/>
-          <w:bCs/>
-          <w:lang w:val="en-US"/>
-        </w:rPr>
-        <w:t>THE REALITY: YOU DON'T NEED MUCH!</w:t>
-      </w:r>
-    </w:p>
-    <w:p>
-      <w:pPr>
-        <w:rPr>
-          <w:b/>
-          <w:bCs/>
-          <w:lang w:val="en-US"/>
-        </w:rPr>
-      </w:pPr>
-      <w:r>
-        <w:rPr>
-          <w:b/>
-          <w:bCs/>
-          <w:lang w:val="en-US"/>
-        </w:rPr>
-        <w:t>Week 1 (Today):</w:t>
+        <w:t xml:space="preserve"> 4GB server</w:t>
       </w:r>
     </w:p>
     <w:p>
@@ -2784,7 +3664,7 @@
         <w:rPr>
           <w:lang w:val="en-US"/>
         </w:rPr>
-        <w:t xml:space="preserve"> Your laptop</w:t>
+        <w:t xml:space="preserve"> 300 MB models</w:t>
       </w:r>
     </w:p>
     <w:p>
@@ -2804,254 +3684,6 @@
         <w:rPr>
           <w:lang w:val="en-US"/>
         </w:rPr>
-        <w:t xml:space="preserve"> Free datasets</w:t>
-      </w:r>
-    </w:p>
-    <w:p>
-      <w:pPr>
-        <w:rPr>
-          <w:lang w:val="en-US"/>
-        </w:rPr>
-      </w:pPr>
-      <w:r>
-        <w:rPr>
-          <w:rFonts w:ascii="Segoe UI Emoji" w:hAnsi="Segoe UI Emoji" w:cs="Segoe UI Emoji"/>
-          <w:lang w:val="en-US"/>
-        </w:rPr>
-        <w:t>✅</w:t>
-      </w:r>
-      <w:r>
-        <w:rPr>
-          <w:lang w:val="en-US"/>
-        </w:rPr>
-        <w:t xml:space="preserve"> Docker (already have)</w:t>
-      </w:r>
-    </w:p>
-    <w:p>
-      <w:pPr>
-        <w:rPr>
-          <w:lang w:val="en-US"/>
-        </w:rPr>
-      </w:pPr>
-      <w:r>
-        <w:rPr>
-          <w:rFonts w:ascii="Segoe UI Emoji" w:hAnsi="Segoe UI Emoji" w:cs="Segoe UI Emoji"/>
-          <w:lang w:val="en-US"/>
-        </w:rPr>
-        <w:t>✅</w:t>
-      </w:r>
-      <w:r>
-        <w:rPr>
-          <w:lang w:val="en-US"/>
-        </w:rPr>
-        <w:t xml:space="preserve"> Python (already have)</w:t>
-      </w:r>
-    </w:p>
-    <w:p>
-      <w:pPr>
-        <w:rPr>
-          <w:lang w:val="en-US"/>
-        </w:rPr>
-      </w:pPr>
-    </w:p>
-    <w:p>
-      <w:pPr>
-        <w:rPr>
-          <w:lang w:val="en-US"/>
-        </w:rPr>
-      </w:pPr>
-      <w:r>
-        <w:rPr>
-          <w:lang w:val="en-US"/>
-        </w:rPr>
-        <w:t>Cost: $0</w:t>
-      </w:r>
-    </w:p>
-    <w:p>
-      <w:pPr>
-        <w:rPr>
-          <w:b/>
-          <w:bCs/>
-          <w:lang w:val="en-US"/>
-        </w:rPr>
-      </w:pPr>
-      <w:r>
-        <w:rPr>
-          <w:b/>
-          <w:bCs/>
-          <w:lang w:val="en-US"/>
-        </w:rPr>
-        <w:t>Week 3 (Training Time):</w:t>
-      </w:r>
-    </w:p>
-    <w:p>
-      <w:pPr>
-        <w:rPr>
-          <w:lang w:val="en-US"/>
-        </w:rPr>
-      </w:pPr>
-      <w:r>
-        <w:rPr>
-          <w:rFonts w:ascii="Segoe UI Emoji" w:hAnsi="Segoe UI Emoji" w:cs="Segoe UI Emoji"/>
-          <w:lang w:val="en-US"/>
-        </w:rPr>
-        <w:t>✅</w:t>
-      </w:r>
-      <w:r>
-        <w:rPr>
-          <w:lang w:val="en-US"/>
-        </w:rPr>
-        <w:t xml:space="preserve"> Lambda Labs GPU rental</w:t>
-      </w:r>
-    </w:p>
-    <w:p>
-      <w:pPr>
-        <w:rPr>
-          <w:lang w:val="en-US"/>
-        </w:rPr>
-      </w:pPr>
-      <w:r>
-        <w:rPr>
-          <w:rFonts w:ascii="Segoe UI Emoji" w:hAnsi="Segoe UI Emoji" w:cs="Segoe UI Emoji"/>
-          <w:lang w:val="en-US"/>
-        </w:rPr>
-        <w:t>✅</w:t>
-      </w:r>
-      <w:r>
-        <w:rPr>
-          <w:lang w:val="en-US"/>
-        </w:rPr>
-        <w:t xml:space="preserve"> 48 hours total training</w:t>
-      </w:r>
-    </w:p>
-    <w:p>
-      <w:pPr>
-        <w:rPr>
-          <w:lang w:val="en-US"/>
-        </w:rPr>
-      </w:pPr>
-      <w:r>
-        <w:rPr>
-          <w:rFonts w:ascii="Segoe UI Emoji" w:hAnsi="Segoe UI Emoji" w:cs="Segoe UI Emoji"/>
-          <w:lang w:val="en-US"/>
-        </w:rPr>
-        <w:t>✅</w:t>
-      </w:r>
-      <w:r>
-        <w:rPr>
-          <w:lang w:val="en-US"/>
-        </w:rPr>
-        <w:t xml:space="preserve"> Pay-as-you-go</w:t>
-      </w:r>
-    </w:p>
-    <w:p>
-      <w:pPr>
-        <w:rPr>
-          <w:lang w:val="en-US"/>
-        </w:rPr>
-      </w:pPr>
-    </w:p>
-    <w:p>
-      <w:pPr>
-        <w:rPr>
-          <w:lang w:val="en-US"/>
-        </w:rPr>
-      </w:pPr>
-      <w:r>
-        <w:rPr>
-          <w:lang w:val="en-US"/>
-        </w:rPr>
-        <w:t>Cost: $54-81 one-time</w:t>
-      </w:r>
-    </w:p>
-    <w:p>
-      <w:pPr>
-        <w:rPr>
-          <w:b/>
-          <w:bCs/>
-          <w:lang w:val="en-US"/>
-        </w:rPr>
-      </w:pPr>
-      <w:r>
-        <w:rPr>
-          <w:b/>
-          <w:bCs/>
-          <w:lang w:val="en-US"/>
-        </w:rPr>
-        <w:t>Week 8 (Production Launch):</w:t>
-      </w:r>
-    </w:p>
-    <w:p>
-      <w:pPr>
-        <w:rPr>
-          <w:lang w:val="en-US"/>
-        </w:rPr>
-      </w:pPr>
-      <w:r>
-        <w:rPr>
-          <w:rFonts w:ascii="Segoe UI Emoji" w:hAnsi="Segoe UI Emoji" w:cs="Segoe UI Emoji"/>
-          <w:lang w:val="en-US"/>
-        </w:rPr>
-        <w:t>✅</w:t>
-      </w:r>
-      <w:r>
-        <w:rPr>
-          <w:lang w:val="en-US"/>
-        </w:rPr>
-        <w:t xml:space="preserve"> </w:t>
-      </w:r>
-      <w:proofErr w:type="spellStart"/>
-      <w:r>
-        <w:rPr>
-          <w:lang w:val="en-US"/>
-        </w:rPr>
-        <w:t>DigitalOcean</w:t>
-      </w:r>
-      <w:proofErr w:type="spellEnd"/>
-      <w:r>
-        <w:rPr>
-          <w:lang w:val="en-US"/>
-        </w:rPr>
-        <w:t xml:space="preserve"> 4GB server</w:t>
-      </w:r>
-    </w:p>
-    <w:p>
-      <w:pPr>
-        <w:rPr>
-          <w:lang w:val="en-US"/>
-        </w:rPr>
-      </w:pPr>
-      <w:r>
-        <w:rPr>
-          <w:rFonts w:ascii="Segoe UI Emoji" w:hAnsi="Segoe UI Emoji" w:cs="Segoe UI Emoji"/>
-          <w:lang w:val="en-US"/>
-        </w:rPr>
-        <w:t>✅</w:t>
-      </w:r>
-      <w:r>
-        <w:rPr>
-          <w:lang w:val="en-US"/>
-        </w:rPr>
-        <w:t xml:space="preserve"> 300 MB models</w:t>
-      </w:r>
-    </w:p>
-    <w:p>
-      <w:pPr>
-        <w:rPr>
-          <w:lang w:val="en-US"/>
-        </w:rPr>
-      </w:pPr>
-      <w:r>
-        <w:rPr>
-          <w:rFonts w:ascii="Segoe UI Emoji" w:hAnsi="Segoe UI Emoji" w:cs="Segoe UI Emoji"/>
-          <w:lang w:val="en-US"/>
-        </w:rPr>
-        <w:t>✅</w:t>
-      </w:r>
-      <w:r>
-        <w:rPr>
-          <w:lang w:val="en-US"/>
-        </w:rPr>
         <w:t xml:space="preserve"> Good for 100+ customers</w:t>
       </w:r>
     </w:p>
@@ -3069,9 +3701,8 @@
     </w:p>
     <w:p>
       <w:r>
-        <w:lastRenderedPageBreak/>
         <w:pict w14:anchorId="50577035">
-          <v:rect id="_x0000_i1106" style="width:0;height:1.5pt" o:hralign="center" o:hrstd="t" o:hr="t" fillcolor="#a0a0a0" stroked="f"/>
+          <v:rect id="_x0000_i1034" style="width:0;height:1.5pt" o:hralign="center" o:hrstd="t" o:hr="t" fillcolor="#a0a0a0" stroked="f"/>
         </w:pict>
       </w:r>
     </w:p>
@@ -3193,7 +3824,7 @@
     <w:p>
       <w:r>
         <w:pict w14:anchorId="45789073">
-          <v:rect id="_x0000_i1107" style="width:0;height:1.5pt" o:hralign="center" o:hrstd="t" o:hr="t" fillcolor="#a0a0a0" stroked="f"/>
+          <v:rect id="_x0000_i1035" style="width:0;height:1.5pt" o:hralign="center" o:hrstd="t" o:hr="t" fillcolor="#a0a0a0" stroked="f"/>
         </w:pict>
       </w:r>
     </w:p>
@@ -3259,6 +3890,7 @@
         </w:numPr>
       </w:pPr>
       <w:r>
+        <w:lastRenderedPageBreak/>
         <w:t>Verify it works</w:t>
       </w:r>
     </w:p>
@@ -3417,7 +4049,6 @@
         <w:rPr>
           <w:rFonts w:ascii="Segoe UI Emoji" w:hAnsi="Segoe UI Emoji" w:cs="Segoe UI Emoji"/>
         </w:rPr>
-        <w:lastRenderedPageBreak/>
         <w:t>❌</w:t>
       </w:r>
       <w:r>
@@ -3538,7 +4169,7 @@
     <w:p>
       <w:r>
         <w:pict w14:anchorId="3D4A5489">
-          <v:rect id="_x0000_i1108" style="width:0;height:1.5pt" o:hralign="center" o:hrstd="t" o:hr="t" fillcolor="#a0a0a0" stroked="f"/>
+          <v:rect id="_x0000_i1036" style="width:0;height:1.5pt" o:hralign="center" o:hrstd="t" o:hr="t" fillcolor="#a0a0a0" stroked="f"/>
         </w:pict>
       </w:r>
     </w:p>

</xml_diff>